<commit_message>
Fix some more mistakes in the report
</commit_message>
<xml_diff>
--- a/doc/parts of report/main part.docx
+++ b/doc/parts of report/main part.docx
@@ -2177,7 +2177,7 @@
           <w:szCs w:val="24"/>
           <w:lang w:val="ru-RU" w:eastAsia="ru-RU"/>
         </w:rPr>
-        <w:t>Stack Overflow — популярная система вопросов и ответов о программировании, разработанная Джоэлем Спольски и Джеффом Этвудом (англ.) в 2008 году. Является частью Stack Exchange Network. Как и в других системах подобного рода, Stack Overflow предоставляет возможность оценивать вопросы и ответы, что поднимает или понижает репутацию зарегистрированных пользователей (вариант игрофикации).</w:t>
+        <w:t>Stack Overflow — популярная система вопросов и ответов о программировании, разработанная Джоэлем Спольски и Джеффом Этвудом в 2008 году. Является частью Stack Exchange Network. Как и в других системах подобного рода, Stack Overflow предоставляет возможность оценивать вопросы и ответы, что поднимает или понижает репутацию зарегистрированных пользователей (вариант игрофикации).</w:t>
       </w:r>
       <w:r>
         <w:rPr>
@@ -2848,8 +2848,8 @@
         <w:tblLook w:val="04A0" w:firstRow="1" w:lastRow="0" w:firstColumn="1" w:lastColumn="0" w:noHBand="0" w:noVBand="1"/>
       </w:tblPr>
       <w:tblGrid>
-        <w:gridCol w:w="1543"/>
-        <w:gridCol w:w="6379"/>
+        <w:gridCol w:w="1838"/>
+        <w:gridCol w:w="6084"/>
       </w:tblGrid>
       <w:tr>
         <w:trPr>
@@ -2857,7 +2857,7 @@
         </w:trPr>
         <w:tc>
           <w:tcPr>
-            <w:tcW w:w="1543" w:type="dxa"/>
+            <w:tcW w:w="1838" w:type="dxa"/>
           </w:tcPr>
           <w:p>
             <w:pPr>
@@ -2881,7 +2881,7 @@
         </w:tc>
         <w:tc>
           <w:tcPr>
-            <w:tcW w:w="6379" w:type="dxa"/>
+            <w:tcW w:w="6084" w:type="dxa"/>
           </w:tcPr>
           <w:p>
             <w:pPr>
@@ -2912,7 +2912,7 @@
         </w:trPr>
         <w:tc>
           <w:tcPr>
-            <w:tcW w:w="1543" w:type="dxa"/>
+            <w:tcW w:w="1838" w:type="dxa"/>
           </w:tcPr>
           <w:p>
             <w:pPr>
@@ -2936,7 +2936,7 @@
         </w:tc>
         <w:tc>
           <w:tcPr>
-            <w:tcW w:w="6379" w:type="dxa"/>
+            <w:tcW w:w="6084" w:type="dxa"/>
           </w:tcPr>
           <w:p>
             <w:pPr>
@@ -2967,7 +2967,7 @@
         </w:trPr>
         <w:tc>
           <w:tcPr>
-            <w:tcW w:w="1543" w:type="dxa"/>
+            <w:tcW w:w="1838" w:type="dxa"/>
           </w:tcPr>
           <w:p>
             <w:pPr>
@@ -2991,7 +2991,7 @@
         </w:tc>
         <w:tc>
           <w:tcPr>
-            <w:tcW w:w="6379" w:type="dxa"/>
+            <w:tcW w:w="6084" w:type="dxa"/>
           </w:tcPr>
           <w:p>
             <w:pPr>
@@ -3022,7 +3022,7 @@
         </w:trPr>
         <w:tc>
           <w:tcPr>
-            <w:tcW w:w="1543" w:type="dxa"/>
+            <w:tcW w:w="1838" w:type="dxa"/>
           </w:tcPr>
           <w:p>
             <w:pPr>
@@ -3046,7 +3046,7 @@
         </w:tc>
         <w:tc>
           <w:tcPr>
-            <w:tcW w:w="6379" w:type="dxa"/>
+            <w:tcW w:w="6084" w:type="dxa"/>
           </w:tcPr>
           <w:p>
             <w:pPr>
@@ -3077,7 +3077,7 @@
         </w:trPr>
         <w:tc>
           <w:tcPr>
-            <w:tcW w:w="1543" w:type="dxa"/>
+            <w:tcW w:w="1838" w:type="dxa"/>
           </w:tcPr>
           <w:p>
             <w:pPr>
@@ -3101,7 +3101,7 @@
         </w:tc>
         <w:tc>
           <w:tcPr>
-            <w:tcW w:w="6379" w:type="dxa"/>
+            <w:tcW w:w="6084" w:type="dxa"/>
           </w:tcPr>
           <w:p>
             <w:pPr>
@@ -3132,7 +3132,7 @@
         </w:trPr>
         <w:tc>
           <w:tcPr>
-            <w:tcW w:w="1543" w:type="dxa"/>
+            <w:tcW w:w="1838" w:type="dxa"/>
           </w:tcPr>
           <w:p>
             <w:pPr>
@@ -3156,7 +3156,7 @@
         </w:tc>
         <w:tc>
           <w:tcPr>
-            <w:tcW w:w="6379" w:type="dxa"/>
+            <w:tcW w:w="6084" w:type="dxa"/>
           </w:tcPr>
           <w:p>
             <w:pPr>
@@ -3187,7 +3187,7 @@
         </w:trPr>
         <w:tc>
           <w:tcPr>
-            <w:tcW w:w="1543" w:type="dxa"/>
+            <w:tcW w:w="1838" w:type="dxa"/>
           </w:tcPr>
           <w:p>
             <w:pPr>
@@ -3211,7 +3211,7 @@
         </w:tc>
         <w:tc>
           <w:tcPr>
-            <w:tcW w:w="6379" w:type="dxa"/>
+            <w:tcW w:w="6084" w:type="dxa"/>
           </w:tcPr>
           <w:p>
             <w:pPr>
@@ -3242,7 +3242,7 @@
         </w:trPr>
         <w:tc>
           <w:tcPr>
-            <w:tcW w:w="1543" w:type="dxa"/>
+            <w:tcW w:w="1838" w:type="dxa"/>
           </w:tcPr>
           <w:p>
             <w:pPr>
@@ -3266,7 +3266,7 @@
         </w:tc>
         <w:tc>
           <w:tcPr>
-            <w:tcW w:w="6379" w:type="dxa"/>
+            <w:tcW w:w="6084" w:type="dxa"/>
           </w:tcPr>
           <w:p>
             <w:pPr>
@@ -3297,7 +3297,7 @@
         </w:trPr>
         <w:tc>
           <w:tcPr>
-            <w:tcW w:w="1543" w:type="dxa"/>
+            <w:tcW w:w="1838" w:type="dxa"/>
           </w:tcPr>
           <w:p>
             <w:pPr>
@@ -3321,7 +3321,7 @@
         </w:tc>
         <w:tc>
           <w:tcPr>
-            <w:tcW w:w="6379" w:type="dxa"/>
+            <w:tcW w:w="6084" w:type="dxa"/>
           </w:tcPr>
           <w:p>
             <w:pPr>
@@ -4307,19 +4307,19 @@
           <w:lang w:val="ru-RU" w:eastAsia="ru-RU"/>
         </w:rPr>
         <w:lastRenderedPageBreak/>
-        <w:t>«Клиент» есть № паспорта клиента, «Поход» - № похода, «заявка» - № заявки, кроме этого заявка содержит первичные ключи похода и клиента для связки.</w:t>
-      </w:r>
-    </w:p>
-    <w:p>
-      <w:pPr>
-        <w:spacing w:after="0" w:line="360" w:lineRule="auto"/>
-        <w:ind w:firstLine="709"/>
-        <w:jc w:val="both"/>
-        <w:rPr>
-          <w:rFonts w:ascii="Times New Roman" w:eastAsia="Times New Roman" w:hAnsi="Times New Roman" w:cs="Times New Roman"/>
-          <w:sz w:val="24"/>
-          <w:szCs w:val="24"/>
-          <w:lang w:val="ru-RU" w:eastAsia="ru-RU"/>
+        <w:t>«Клиент» есть паспорта клиента, «Поход» - № похода, «заявка» - № заявки, кроме этого заявка содержит первичные ключи похода и клиента для связки.</w:t>
+      </w:r>
+    </w:p>
+    <w:p>
+      <w:pPr>
+        <w:spacing w:after="0" w:line="360" w:lineRule="auto"/>
+        <w:ind w:firstLine="709"/>
+        <w:jc w:val="both"/>
+        <w:rPr>
+          <w:rFonts w:ascii="Times New Roman" w:eastAsia="Times New Roman" w:hAnsi="Times New Roman" w:cs="Times New Roman"/>
+          <w:sz w:val="24"/>
+          <w:szCs w:val="24"/>
+          <w:lang w:eastAsia="ru-RU"/>
         </w:rPr>
       </w:pPr>
       <w:r>
@@ -4330,6 +4330,15 @@
           <w:lang w:val="ru-RU" w:eastAsia="ru-RU"/>
         </w:rPr>
         <w:t>Существует связь между инструктором и походом один ко многим, которая реализуется с помощью внесения в поход номера паспорта инструктора.</w:t>
+      </w:r>
+      <w:r>
+        <w:rPr>
+          <w:rFonts w:ascii="Times New Roman" w:eastAsia="Times New Roman" w:hAnsi="Times New Roman" w:cs="Times New Roman"/>
+          <w:sz w:val="24"/>
+          <w:szCs w:val="24"/>
+          <w:lang w:eastAsia="ru-RU"/>
+        </w:rPr>
+        <w:t xml:space="preserve"> </w:t>
       </w:r>
     </w:p>
     <w:p>
@@ -6959,7 +6968,6 @@
       <w:pPr>
         <w:spacing w:after="0" w:line="360" w:lineRule="auto"/>
         <w:ind w:firstLine="709"/>
-        <w:jc w:val="both"/>
         <w:rPr>
           <w:rFonts w:ascii="Times New Roman" w:eastAsia="Times New Roman" w:hAnsi="Times New Roman" w:cs="Times New Roman"/>
           <w:sz w:val="24"/>
@@ -6975,7 +6983,7 @@
         </w:rPr>
         <w:drawing>
           <wp:inline distT="0" distB="0" distL="0" distR="0" wp14:anchorId="29CD74E3" wp14:editId="4A09F50B">
-            <wp:extent cx="5940425" cy="2689860"/>
+            <wp:extent cx="5372100" cy="2689860"/>
             <wp:effectExtent l="0" t="0" r="0" b="0"/>
             <wp:docPr id="32" name="Picture 32"/>
             <wp:cNvGraphicFramePr>
@@ -6997,7 +7005,7 @@
                   <pic:spPr>
                     <a:xfrm>
                       <a:off x="0" y="0"/>
-                      <a:ext cx="5940425" cy="2689860"/>
+                      <a:ext cx="5372100" cy="2689860"/>
                     </a:xfrm>
                     <a:prstGeom prst="rect">
                       <a:avLst/>
@@ -8726,6 +8734,24 @@
         </w:rPr>
         <w:t>Был произведен концептуальный анализ предметной области, который использовался далее для создания базы данных и информационной системы.</w:t>
       </w:r>
+      <w:r>
+        <w:rPr>
+          <w:rFonts w:ascii="Times New Roman" w:eastAsia="Times New Roman" w:hAnsi="Times New Roman" w:cs="Times New Roman"/>
+          <w:sz w:val="24"/>
+          <w:szCs w:val="24"/>
+          <w:lang w:eastAsia="ru-RU"/>
+        </w:rPr>
+        <w:t xml:space="preserve"> </w:t>
+      </w:r>
+      <w:r>
+        <w:rPr>
+          <w:rFonts w:ascii="Times New Roman" w:eastAsia="Times New Roman" w:hAnsi="Times New Roman" w:cs="Times New Roman"/>
+          <w:sz w:val="24"/>
+          <w:szCs w:val="24"/>
+          <w:lang w:val="ru-RU" w:eastAsia="ru-RU"/>
+        </w:rPr>
+        <w:t>База данных была разработана для туристов и хранит в себе информацию об пользователях, вопросах и ответах, рейтингах, через которые проходят маршруты. В ней реализованы связи один ко многим и многие ко многим через вспомогательные сущности. К примеру, связь между клиентом и походом осуществляется через сущность «заявка», которая хранит в себе внешние ключи на записи из таблиц «Клиент» и «Поход».</w:t>
+      </w:r>
     </w:p>
     <w:p>
       <w:pPr>
@@ -8749,7 +8775,97 @@
           <w:szCs w:val="24"/>
           <w:lang w:val="ru-RU" w:eastAsia="ru-RU"/>
         </w:rPr>
-        <w:t>База данных была разработана для туристов и хранит в себе информацию об пользователях, вопросах и ответах, рейтингах, через которые проходят маршруты. В ней реализованы связи один ко многим и многие ко многим через вспомогательные сущности. К примеру, связь между клиентом и походом осуществляется через сущность «заявка», которая хранит в себе внешние ключи на записи из таблиц «Клиент» и «Поход».</w:t>
+        <w:t xml:space="preserve">Во время проектирования базы данных были также изучены первые три нормальные формы и применены на практике. База данных приведена к третьей нормальной форме, что является компромиссом между быстродействием и качеством структуры базы данных. Во время выбора СУБД были изучены основные преимущества самых распространённых СУБД, таких как </w:t>
+      </w:r>
+      <w:r>
+        <w:rPr>
+          <w:rFonts w:ascii="Times New Roman" w:eastAsia="Times New Roman" w:hAnsi="Times New Roman" w:cs="Times New Roman"/>
+          <w:sz w:val="24"/>
+          <w:szCs w:val="24"/>
+          <w:lang w:eastAsia="ru-RU"/>
+        </w:rPr>
+        <w:t>Oracle</w:t>
+      </w:r>
+      <w:r>
+        <w:rPr>
+          <w:rFonts w:ascii="Times New Roman" w:eastAsia="Times New Roman" w:hAnsi="Times New Roman" w:cs="Times New Roman"/>
+          <w:sz w:val="24"/>
+          <w:szCs w:val="24"/>
+          <w:lang w:val="ru-RU" w:eastAsia="ru-RU"/>
+        </w:rPr>
+        <w:t xml:space="preserve">, </w:t>
+      </w:r>
+      <w:r>
+        <w:rPr>
+          <w:rFonts w:ascii="Times New Roman" w:eastAsia="Times New Roman" w:hAnsi="Times New Roman" w:cs="Times New Roman"/>
+          <w:sz w:val="24"/>
+          <w:szCs w:val="24"/>
+          <w:lang w:eastAsia="ru-RU"/>
+        </w:rPr>
+        <w:t>MySQL</w:t>
+      </w:r>
+      <w:r>
+        <w:rPr>
+          <w:rFonts w:ascii="Times New Roman" w:eastAsia="Times New Roman" w:hAnsi="Times New Roman" w:cs="Times New Roman"/>
+          <w:sz w:val="24"/>
+          <w:szCs w:val="24"/>
+          <w:lang w:val="ru-RU" w:eastAsia="ru-RU"/>
+        </w:rPr>
+        <w:t xml:space="preserve">, </w:t>
+      </w:r>
+      <w:r>
+        <w:rPr>
+          <w:rFonts w:ascii="Times New Roman" w:eastAsia="Times New Roman" w:hAnsi="Times New Roman" w:cs="Times New Roman"/>
+          <w:sz w:val="24"/>
+          <w:szCs w:val="24"/>
+          <w:lang w:eastAsia="ru-RU"/>
+        </w:rPr>
+        <w:t>Microsoft</w:t>
+      </w:r>
+      <w:r>
+        <w:rPr>
+          <w:rFonts w:ascii="Times New Roman" w:eastAsia="Times New Roman" w:hAnsi="Times New Roman" w:cs="Times New Roman"/>
+          <w:sz w:val="24"/>
+          <w:szCs w:val="24"/>
+          <w:lang w:val="ru-RU" w:eastAsia="ru-RU"/>
+        </w:rPr>
+        <w:t xml:space="preserve"> </w:t>
+      </w:r>
+      <w:r>
+        <w:rPr>
+          <w:rFonts w:ascii="Times New Roman" w:eastAsia="Times New Roman" w:hAnsi="Times New Roman" w:cs="Times New Roman"/>
+          <w:sz w:val="24"/>
+          <w:szCs w:val="24"/>
+          <w:lang w:eastAsia="ru-RU"/>
+        </w:rPr>
+        <w:t>SQL</w:t>
+      </w:r>
+      <w:r>
+        <w:rPr>
+          <w:rFonts w:ascii="Times New Roman" w:eastAsia="Times New Roman" w:hAnsi="Times New Roman" w:cs="Times New Roman"/>
+          <w:sz w:val="24"/>
+          <w:szCs w:val="24"/>
+          <w:lang w:val="ru-RU" w:eastAsia="ru-RU"/>
+        </w:rPr>
+        <w:t xml:space="preserve"> </w:t>
+      </w:r>
+      <w:r>
+        <w:rPr>
+          <w:rFonts w:ascii="Times New Roman" w:eastAsia="Times New Roman" w:hAnsi="Times New Roman" w:cs="Times New Roman"/>
+          <w:sz w:val="24"/>
+          <w:szCs w:val="24"/>
+          <w:lang w:eastAsia="ru-RU"/>
+        </w:rPr>
+        <w:t>Server</w:t>
+      </w:r>
+      <w:r>
+        <w:rPr>
+          <w:rFonts w:ascii="Times New Roman" w:eastAsia="Times New Roman" w:hAnsi="Times New Roman" w:cs="Times New Roman"/>
+          <w:sz w:val="24"/>
+          <w:szCs w:val="24"/>
+          <w:lang w:val="ru-RU" w:eastAsia="ru-RU"/>
+        </w:rPr>
+        <w:t>. Была выбрана вторая.</w:t>
       </w:r>
     </w:p>
     <w:p>
@@ -8774,41 +8890,52 @@
           <w:szCs w:val="24"/>
           <w:lang w:val="ru-RU" w:eastAsia="ru-RU"/>
         </w:rPr>
-        <w:t xml:space="preserve">Во время проектирования базы данных были также изучены первые три нормальные формы и применены на практике. База данных приведена к третьей нормальной форме, что является компромиссом между быстродействием и качеством структуры базы данных. </w:t>
-      </w:r>
-    </w:p>
-    <w:p>
-      <w:pPr>
-        <w:tabs>
-          <w:tab w:val="center" w:pos="4677"/>
-        </w:tabs>
-        <w:spacing w:after="0" w:line="360" w:lineRule="auto"/>
-        <w:ind w:firstLine="709"/>
-        <w:jc w:val="both"/>
-        <w:rPr>
-          <w:rFonts w:ascii="Times New Roman" w:eastAsia="Times New Roman" w:hAnsi="Times New Roman" w:cs="Times New Roman"/>
-          <w:sz w:val="24"/>
-          <w:szCs w:val="24"/>
-          <w:lang w:val="ru-RU" w:eastAsia="ru-RU"/>
-        </w:rPr>
-      </w:pPr>
-      <w:r>
-        <w:rPr>
-          <w:rFonts w:ascii="Times New Roman" w:eastAsia="Times New Roman" w:hAnsi="Times New Roman" w:cs="Times New Roman"/>
-          <w:sz w:val="24"/>
-          <w:szCs w:val="24"/>
-          <w:lang w:val="ru-RU" w:eastAsia="ru-RU"/>
-        </w:rPr>
-        <w:t xml:space="preserve">Во время выбора СУБД были изучены основные преимущества самых распространённых СУБД, таких как </w:t>
-      </w:r>
-      <w:r>
-        <w:rPr>
-          <w:rFonts w:ascii="Times New Roman" w:eastAsia="Times New Roman" w:hAnsi="Times New Roman" w:cs="Times New Roman"/>
-          <w:sz w:val="24"/>
-          <w:szCs w:val="24"/>
-          <w:lang w:eastAsia="ru-RU"/>
-        </w:rPr>
-        <w:t>Oracle</w:t>
+        <w:t xml:space="preserve">Во время создания программы было изучено взаимодействие приложения на технологии </w:t>
+      </w:r>
+      <w:r>
+        <w:rPr>
+          <w:rFonts w:ascii="Times New Roman" w:eastAsia="Times New Roman" w:hAnsi="Times New Roman" w:cs="Times New Roman"/>
+          <w:sz w:val="24"/>
+          <w:szCs w:val="24"/>
+          <w:lang w:eastAsia="ru-RU"/>
+        </w:rPr>
+        <w:t>Java</w:t>
+      </w:r>
+      <w:r>
+        <w:rPr>
+          <w:rFonts w:ascii="Times New Roman" w:eastAsia="Times New Roman" w:hAnsi="Times New Roman" w:cs="Times New Roman"/>
+          <w:sz w:val="24"/>
+          <w:szCs w:val="24"/>
+          <w:lang w:val="ru-RU" w:eastAsia="ru-RU"/>
+        </w:rPr>
+        <w:t xml:space="preserve"> и СУБД </w:t>
+      </w:r>
+      <w:r>
+        <w:rPr>
+          <w:rFonts w:ascii="Times New Roman" w:eastAsia="Times New Roman" w:hAnsi="Times New Roman" w:cs="Times New Roman"/>
+          <w:sz w:val="24"/>
+          <w:szCs w:val="24"/>
+          <w:lang w:eastAsia="ru-RU"/>
+        </w:rPr>
+        <w:t>MySQL</w:t>
+      </w:r>
+      <w:r>
+        <w:rPr>
+          <w:rFonts w:ascii="Times New Roman" w:eastAsia="Times New Roman" w:hAnsi="Times New Roman" w:cs="Times New Roman"/>
+          <w:sz w:val="24"/>
+          <w:szCs w:val="24"/>
+          <w:lang w:val="ru-RU" w:eastAsia="ru-RU"/>
+        </w:rPr>
+        <w:t xml:space="preserve">. Изучены такие элементы, как </w:t>
+      </w:r>
+      <w:r>
+        <w:rPr>
+          <w:rFonts w:ascii="Times New Roman" w:eastAsia="Times New Roman" w:hAnsi="Times New Roman" w:cs="Times New Roman"/>
+          <w:sz w:val="24"/>
+          <w:szCs w:val="24"/>
+          <w:lang w:eastAsia="ru-RU"/>
+        </w:rPr>
+        <w:t>DAOFactory</w:t>
       </w:r>
       <w:r>
         <w:rPr>
@@ -8826,184 +8953,26 @@
           <w:szCs w:val="24"/>
           <w:lang w:eastAsia="ru-RU"/>
         </w:rPr>
-        <w:t>MySQL</w:t>
-      </w:r>
-      <w:r>
-        <w:rPr>
-          <w:rFonts w:ascii="Times New Roman" w:eastAsia="Times New Roman" w:hAnsi="Times New Roman" w:cs="Times New Roman"/>
-          <w:sz w:val="24"/>
-          <w:szCs w:val="24"/>
-          <w:lang w:val="ru-RU" w:eastAsia="ru-RU"/>
-        </w:rPr>
-        <w:t xml:space="preserve">, </w:t>
-      </w:r>
-      <w:r>
-        <w:rPr>
-          <w:rFonts w:ascii="Times New Roman" w:eastAsia="Times New Roman" w:hAnsi="Times New Roman" w:cs="Times New Roman"/>
-          <w:sz w:val="24"/>
-          <w:szCs w:val="24"/>
-          <w:lang w:eastAsia="ru-RU"/>
-        </w:rPr>
-        <w:t>Microsoft</w:t>
-      </w:r>
-      <w:r>
-        <w:rPr>
-          <w:rFonts w:ascii="Times New Roman" w:eastAsia="Times New Roman" w:hAnsi="Times New Roman" w:cs="Times New Roman"/>
-          <w:sz w:val="24"/>
-          <w:szCs w:val="24"/>
-          <w:lang w:val="ru-RU" w:eastAsia="ru-RU"/>
+        <w:t>Resultset</w:t>
+      </w:r>
+      <w:r>
+        <w:rPr>
+          <w:rFonts w:ascii="Times New Roman" w:eastAsia="Times New Roman" w:hAnsi="Times New Roman" w:cs="Times New Roman"/>
+          <w:sz w:val="24"/>
+          <w:szCs w:val="24"/>
+          <w:lang w:val="ru-RU" w:eastAsia="ru-RU"/>
+        </w:rPr>
+        <w:t xml:space="preserve"> и другие, которые помогали использовать информацию из базы данных, изменять ее и отображать на экране.</w:t>
+      </w:r>
+      <w:r>
+        <w:rPr>
+          <w:rFonts w:ascii="Times New Roman" w:eastAsia="Times New Roman" w:hAnsi="Times New Roman" w:cs="Times New Roman"/>
+          <w:sz w:val="24"/>
+          <w:szCs w:val="24"/>
+          <w:lang w:eastAsia="ru-RU"/>
         </w:rPr>
         <w:t xml:space="preserve"> </w:t>
       </w:r>
-      <w:r>
-        <w:rPr>
-          <w:rFonts w:ascii="Times New Roman" w:eastAsia="Times New Roman" w:hAnsi="Times New Roman" w:cs="Times New Roman"/>
-          <w:sz w:val="24"/>
-          <w:szCs w:val="24"/>
-          <w:lang w:eastAsia="ru-RU"/>
-        </w:rPr>
-        <w:t>SQL</w:t>
-      </w:r>
-      <w:r>
-        <w:rPr>
-          <w:rFonts w:ascii="Times New Roman" w:eastAsia="Times New Roman" w:hAnsi="Times New Roman" w:cs="Times New Roman"/>
-          <w:sz w:val="24"/>
-          <w:szCs w:val="24"/>
-          <w:lang w:val="ru-RU" w:eastAsia="ru-RU"/>
-        </w:rPr>
-        <w:t xml:space="preserve"> </w:t>
-      </w:r>
-      <w:r>
-        <w:rPr>
-          <w:rFonts w:ascii="Times New Roman" w:eastAsia="Times New Roman" w:hAnsi="Times New Roman" w:cs="Times New Roman"/>
-          <w:sz w:val="24"/>
-          <w:szCs w:val="24"/>
-          <w:lang w:eastAsia="ru-RU"/>
-        </w:rPr>
-        <w:t>Server</w:t>
-      </w:r>
-      <w:r>
-        <w:rPr>
-          <w:rFonts w:ascii="Times New Roman" w:eastAsia="Times New Roman" w:hAnsi="Times New Roman" w:cs="Times New Roman"/>
-          <w:sz w:val="24"/>
-          <w:szCs w:val="24"/>
-          <w:lang w:val="ru-RU" w:eastAsia="ru-RU"/>
-        </w:rPr>
-        <w:t>. Была выбрана вторая.</w:t>
-      </w:r>
-    </w:p>
-    <w:p>
-      <w:pPr>
-        <w:tabs>
-          <w:tab w:val="center" w:pos="4677"/>
-        </w:tabs>
-        <w:spacing w:after="0" w:line="360" w:lineRule="auto"/>
-        <w:ind w:firstLine="709"/>
-        <w:jc w:val="both"/>
-        <w:rPr>
-          <w:rFonts w:ascii="Times New Roman" w:eastAsia="Times New Roman" w:hAnsi="Times New Roman" w:cs="Times New Roman"/>
-          <w:sz w:val="24"/>
-          <w:szCs w:val="24"/>
-          <w:lang w:val="ru-RU" w:eastAsia="ru-RU"/>
-        </w:rPr>
-      </w:pPr>
-      <w:r>
-        <w:rPr>
-          <w:rFonts w:ascii="Times New Roman" w:eastAsia="Times New Roman" w:hAnsi="Times New Roman" w:cs="Times New Roman"/>
-          <w:sz w:val="24"/>
-          <w:szCs w:val="24"/>
-          <w:lang w:val="ru-RU" w:eastAsia="ru-RU"/>
-        </w:rPr>
-        <w:t xml:space="preserve">Во время создания программы было изучено взаимодействие приложения на технологии </w:t>
-      </w:r>
-      <w:r>
-        <w:rPr>
-          <w:rFonts w:ascii="Times New Roman" w:eastAsia="Times New Roman" w:hAnsi="Times New Roman" w:cs="Times New Roman"/>
-          <w:sz w:val="24"/>
-          <w:szCs w:val="24"/>
-          <w:lang w:eastAsia="ru-RU"/>
-        </w:rPr>
-        <w:t>Java</w:t>
-      </w:r>
-      <w:r>
-        <w:rPr>
-          <w:rFonts w:ascii="Times New Roman" w:eastAsia="Times New Roman" w:hAnsi="Times New Roman" w:cs="Times New Roman"/>
-          <w:sz w:val="24"/>
-          <w:szCs w:val="24"/>
-          <w:lang w:val="ru-RU" w:eastAsia="ru-RU"/>
-        </w:rPr>
-        <w:t xml:space="preserve"> и СУБД </w:t>
-      </w:r>
-      <w:r>
-        <w:rPr>
-          <w:rFonts w:ascii="Times New Roman" w:eastAsia="Times New Roman" w:hAnsi="Times New Roman" w:cs="Times New Roman"/>
-          <w:sz w:val="24"/>
-          <w:szCs w:val="24"/>
-          <w:lang w:eastAsia="ru-RU"/>
-        </w:rPr>
-        <w:t>MySQL</w:t>
-      </w:r>
-      <w:r>
-        <w:rPr>
-          <w:rFonts w:ascii="Times New Roman" w:eastAsia="Times New Roman" w:hAnsi="Times New Roman" w:cs="Times New Roman"/>
-          <w:sz w:val="24"/>
-          <w:szCs w:val="24"/>
-          <w:lang w:val="ru-RU" w:eastAsia="ru-RU"/>
-        </w:rPr>
-        <w:t xml:space="preserve">. Изучены такие элементы, как </w:t>
-      </w:r>
-      <w:r>
-        <w:rPr>
-          <w:rFonts w:ascii="Times New Roman" w:eastAsia="Times New Roman" w:hAnsi="Times New Roman" w:cs="Times New Roman"/>
-          <w:sz w:val="24"/>
-          <w:szCs w:val="24"/>
-          <w:lang w:eastAsia="ru-RU"/>
-        </w:rPr>
-        <w:t>DAOFactory</w:t>
-      </w:r>
-      <w:r>
-        <w:rPr>
-          <w:rFonts w:ascii="Times New Roman" w:eastAsia="Times New Roman" w:hAnsi="Times New Roman" w:cs="Times New Roman"/>
-          <w:sz w:val="24"/>
-          <w:szCs w:val="24"/>
-          <w:lang w:val="ru-RU" w:eastAsia="ru-RU"/>
-        </w:rPr>
-        <w:t xml:space="preserve">, </w:t>
-      </w:r>
-      <w:r>
-        <w:rPr>
-          <w:rFonts w:ascii="Times New Roman" w:eastAsia="Times New Roman" w:hAnsi="Times New Roman" w:cs="Times New Roman"/>
-          <w:sz w:val="24"/>
-          <w:szCs w:val="24"/>
-          <w:lang w:eastAsia="ru-RU"/>
-        </w:rPr>
-        <w:t>Resultset</w:t>
-      </w:r>
-      <w:r>
-        <w:rPr>
-          <w:rFonts w:ascii="Times New Roman" w:eastAsia="Times New Roman" w:hAnsi="Times New Roman" w:cs="Times New Roman"/>
-          <w:sz w:val="24"/>
-          <w:szCs w:val="24"/>
-          <w:lang w:val="ru-RU" w:eastAsia="ru-RU"/>
-        </w:rPr>
-        <w:t xml:space="preserve"> и другие, которые помогали использовать информацию из базы данных, изменять ее и отображать на экране.</w:t>
-      </w:r>
-    </w:p>
-    <w:p>
-      <w:pPr>
-        <w:tabs>
-          <w:tab w:val="center" w:pos="4677"/>
-        </w:tabs>
-        <w:spacing w:after="0" w:line="360" w:lineRule="auto"/>
-        <w:ind w:firstLine="709"/>
-        <w:jc w:val="both"/>
-        <w:rPr>
-          <w:rFonts w:ascii="Times New Roman" w:eastAsia="Times New Roman" w:hAnsi="Times New Roman" w:cs="Times New Roman"/>
-          <w:sz w:val="24"/>
-          <w:szCs w:val="24"/>
-          <w:lang w:val="ru-RU" w:eastAsia="ru-RU"/>
-        </w:rPr>
-      </w:pPr>
       <w:r>
         <w:rPr>
           <w:rFonts w:ascii="Times New Roman" w:eastAsia="Times New Roman" w:hAnsi="Times New Roman" w:cs="Times New Roman"/>
@@ -9173,7 +9142,25 @@
           <w:szCs w:val="24"/>
           <w:lang w:val="ru-RU" w:eastAsia="ru-RU"/>
         </w:rPr>
-        <w:t xml:space="preserve">. - Режим доступа: </w:t>
+        <w:t xml:space="preserve"> </w:t>
+      </w:r>
+      <w:r>
+        <w:rPr>
+          <w:rFonts w:ascii="Times New Roman" w:eastAsia="Times New Roman" w:hAnsi="Times New Roman" w:cs="Times New Roman"/>
+          <w:sz w:val="24"/>
+          <w:szCs w:val="24"/>
+          <w:lang w:val="ru-RU" w:eastAsia="ru-RU"/>
+        </w:rPr>
+        <w:t>–</w:t>
+      </w:r>
+      <w:r>
+        <w:rPr>
+          <w:rFonts w:ascii="Times New Roman" w:eastAsia="Times New Roman" w:hAnsi="Times New Roman" w:cs="Times New Roman"/>
+          <w:sz w:val="24"/>
+          <w:szCs w:val="24"/>
+          <w:lang w:val="ru-RU" w:eastAsia="ru-RU"/>
+        </w:rPr>
+        <w:t xml:space="preserve"> Режим доступа: </w:t>
       </w:r>
       <w:r>
         <w:rPr>
@@ -9203,53 +9190,52 @@
           <w:szCs w:val="24"/>
           <w:lang w:eastAsia="ru-RU"/>
         </w:rPr>
-        <w:t xml:space="preserve"> - 10.05.2015 </w:t>
-      </w:r>
-      <w:r>
-        <w:rPr>
-          <w:rFonts w:ascii="Times New Roman" w:eastAsia="Times New Roman" w:hAnsi="Times New Roman" w:cs="Times New Roman"/>
-          <w:sz w:val="24"/>
-          <w:szCs w:val="24"/>
-          <w:lang w:val="ru-RU" w:eastAsia="ru-RU"/>
-        </w:rPr>
-        <w:t>г. - Загл. с экрана.</w:t>
-      </w:r>
-    </w:p>
-    <w:p>
-      <w:pPr>
-        <w:numPr>
-          <w:ilvl w:val="0"/>
-          <w:numId w:val="9"/>
-        </w:numPr>
-        <w:spacing w:after="0" w:line="360" w:lineRule="auto"/>
-        <w:contextualSpacing/>
-        <w:jc w:val="both"/>
-        <w:rPr>
-          <w:rFonts w:ascii="Times New Roman" w:eastAsia="Times New Roman" w:hAnsi="Times New Roman" w:cs="Times New Roman"/>
-          <w:sz w:val="24"/>
-          <w:szCs w:val="24"/>
-          <w:lang w:eastAsia="ru-RU"/>
-        </w:rPr>
-      </w:pPr>
-      <w:r>
-        <w:rPr>
-          <w:rFonts w:ascii="Times New Roman" w:eastAsia="Times New Roman" w:hAnsi="Times New Roman" w:cs="Times New Roman"/>
-          <w:sz w:val="24"/>
-          <w:szCs w:val="24"/>
-          <w:lang w:eastAsia="ru-RU"/>
-        </w:rPr>
-        <w:t>Основные направления исследований, основанные на семантическом анализе текстов [Электро</w:t>
-      </w:r>
-      <w:bookmarkStart w:id="0" w:name="_GoBack"/>
-      <w:bookmarkEnd w:id="0"/>
-      <w:r>
-        <w:rPr>
-          <w:rFonts w:ascii="Times New Roman" w:eastAsia="Times New Roman" w:hAnsi="Times New Roman" w:cs="Times New Roman"/>
-          <w:sz w:val="24"/>
-          <w:szCs w:val="24"/>
-          <w:lang w:eastAsia="ru-RU"/>
-        </w:rPr>
-        <w:t>нный ресурс]/ С.-Петерб. гос. ун-т, фак. прикладной математики - процессов управления. - Режим доступа : www/ URL: http://apcp.apmath.spbu.ru/ru/staff/tuzov/onapr.html/ - 10.12.2004 г. - Загл. с экрана.</w:t>
+        <w:t xml:space="preserve"> </w:t>
+      </w:r>
+      <w:r>
+        <w:rPr>
+          <w:rFonts w:ascii="Times New Roman" w:eastAsia="Times New Roman" w:hAnsi="Times New Roman" w:cs="Times New Roman"/>
+          <w:sz w:val="24"/>
+          <w:szCs w:val="24"/>
+          <w:lang w:val="ru-RU" w:eastAsia="ru-RU"/>
+        </w:rPr>
+        <w:t>–</w:t>
+      </w:r>
+      <w:r>
+        <w:rPr>
+          <w:rFonts w:ascii="Times New Roman" w:eastAsia="Times New Roman" w:hAnsi="Times New Roman" w:cs="Times New Roman"/>
+          <w:sz w:val="24"/>
+          <w:szCs w:val="24"/>
+          <w:lang w:eastAsia="ru-RU"/>
+        </w:rPr>
+        <w:t xml:space="preserve"> 10.05.2015 </w:t>
+      </w:r>
+      <w:r>
+        <w:rPr>
+          <w:rFonts w:ascii="Times New Roman" w:eastAsia="Times New Roman" w:hAnsi="Times New Roman" w:cs="Times New Roman"/>
+          <w:sz w:val="24"/>
+          <w:szCs w:val="24"/>
+          <w:lang w:val="ru-RU" w:eastAsia="ru-RU"/>
+        </w:rPr>
+        <w:t xml:space="preserve">г. </w:t>
+      </w:r>
+      <w:r>
+        <w:rPr>
+          <w:rFonts w:ascii="Times New Roman" w:eastAsia="Times New Roman" w:hAnsi="Times New Roman" w:cs="Times New Roman"/>
+          <w:sz w:val="24"/>
+          <w:szCs w:val="24"/>
+          <w:lang w:val="ru-RU" w:eastAsia="ru-RU"/>
+        </w:rPr>
+        <w:t xml:space="preserve">– </w:t>
+      </w:r>
+      <w:r>
+        <w:rPr>
+          <w:rFonts w:ascii="Times New Roman" w:eastAsia="Times New Roman" w:hAnsi="Times New Roman" w:cs="Times New Roman"/>
+          <w:sz w:val="24"/>
+          <w:szCs w:val="24"/>
+          <w:lang w:val="ru-RU" w:eastAsia="ru-RU"/>
+        </w:rPr>
+        <w:t>Загл. с экрана.</w:t>
       </w:r>
     </w:p>
     <w:p>
@@ -9314,7 +9300,16 @@
           <w:szCs w:val="24"/>
           <w:lang w:val="ru-RU" w:eastAsia="ru-RU"/>
         </w:rPr>
-        <w:t>- 1328 с.</w:t>
+        <w:t>–</w:t>
+      </w:r>
+      <w:r>
+        <w:rPr>
+          <w:rFonts w:ascii="Times New Roman" w:eastAsia="Times New Roman" w:hAnsi="Times New Roman" w:cs="Times New Roman"/>
+          <w:sz w:val="24"/>
+          <w:szCs w:val="24"/>
+          <w:lang w:val="ru-RU" w:eastAsia="ru-RU"/>
+        </w:rPr>
+        <w:t xml:space="preserve"> 1328 с.</w:t>
       </w:r>
     </w:p>
     <w:p>
@@ -9343,7 +9338,43 @@
           <w:szCs w:val="24"/>
           <w:lang w:val="ru-RU" w:eastAsia="ru-RU"/>
         </w:rPr>
-        <w:t>Мартин Р. Чистый код. Создание, анализ и рефакторинг [Текст]/ Р. Мартин; Питер. - 464 с.</w:t>
+        <w:t>Мартин</w:t>
+      </w:r>
+      <w:r>
+        <w:rPr>
+          <w:rFonts w:ascii="Times New Roman" w:eastAsia="Times New Roman" w:hAnsi="Times New Roman" w:cs="Times New Roman"/>
+          <w:sz w:val="24"/>
+          <w:szCs w:val="24"/>
+          <w:lang w:eastAsia="ru-RU"/>
+        </w:rPr>
+        <w:t>,</w:t>
+      </w:r>
+      <w:r>
+        <w:rPr>
+          <w:rFonts w:ascii="Times New Roman" w:eastAsia="Times New Roman" w:hAnsi="Times New Roman" w:cs="Times New Roman"/>
+          <w:sz w:val="24"/>
+          <w:szCs w:val="24"/>
+          <w:lang w:val="ru-RU" w:eastAsia="ru-RU"/>
+        </w:rPr>
+        <w:t xml:space="preserve"> Р. Чистый код. Создание, анализ и рефакторинг [Текст]/ Р. Мартин; Питер. </w:t>
+      </w:r>
+      <w:r>
+        <w:rPr>
+          <w:rFonts w:ascii="Times New Roman" w:eastAsia="Times New Roman" w:hAnsi="Times New Roman" w:cs="Times New Roman"/>
+          <w:sz w:val="24"/>
+          <w:szCs w:val="24"/>
+          <w:lang w:eastAsia="ru-RU"/>
+        </w:rPr>
+        <w:t>–</w:t>
+      </w:r>
+      <w:r>
+        <w:rPr>
+          <w:rFonts w:ascii="Times New Roman" w:eastAsia="Times New Roman" w:hAnsi="Times New Roman" w:cs="Times New Roman"/>
+          <w:sz w:val="24"/>
+          <w:szCs w:val="24"/>
+          <w:lang w:val="ru-RU" w:eastAsia="ru-RU"/>
+        </w:rPr>
+        <w:t xml:space="preserve"> 464 с.</w:t>
       </w:r>
     </w:p>
     <w:p>
@@ -9372,7 +9403,108 @@
           <w:szCs w:val="24"/>
           <w:lang w:val="ru-RU" w:eastAsia="ru-RU"/>
         </w:rPr>
-        <w:t>Грабер М. SQL. [Текст] / М.Грабер.- К.: Изд-во “ЛОРИ”,2003.–644 с.</w:t>
+        <w:t>Грабер</w:t>
+      </w:r>
+      <w:r>
+        <w:rPr>
+          <w:rFonts w:ascii="Times New Roman" w:eastAsia="Times New Roman" w:hAnsi="Times New Roman" w:cs="Times New Roman"/>
+          <w:sz w:val="24"/>
+          <w:szCs w:val="24"/>
+          <w:lang w:eastAsia="ru-RU"/>
+        </w:rPr>
+        <w:t>,</w:t>
+      </w:r>
+      <w:r>
+        <w:rPr>
+          <w:rFonts w:ascii="Times New Roman" w:eastAsia="Times New Roman" w:hAnsi="Times New Roman" w:cs="Times New Roman"/>
+          <w:sz w:val="24"/>
+          <w:szCs w:val="24"/>
+          <w:lang w:val="ru-RU" w:eastAsia="ru-RU"/>
+        </w:rPr>
+        <w:t xml:space="preserve"> М. SQL. [Текст] / М.</w:t>
+      </w:r>
+      <w:r>
+        <w:rPr>
+          <w:rFonts w:ascii="Times New Roman" w:eastAsia="Times New Roman" w:hAnsi="Times New Roman" w:cs="Times New Roman"/>
+          <w:sz w:val="24"/>
+          <w:szCs w:val="24"/>
+          <w:lang w:eastAsia="ru-RU"/>
+        </w:rPr>
+        <w:t xml:space="preserve"> </w:t>
+      </w:r>
+      <w:r>
+        <w:rPr>
+          <w:rFonts w:ascii="Times New Roman" w:eastAsia="Times New Roman" w:hAnsi="Times New Roman" w:cs="Times New Roman"/>
+          <w:sz w:val="24"/>
+          <w:szCs w:val="24"/>
+          <w:lang w:val="ru-RU" w:eastAsia="ru-RU"/>
+        </w:rPr>
+        <w:t>Грабер.- К.: Изд-во “ЛОРИ”,</w:t>
+      </w:r>
+      <w:r>
+        <w:rPr>
+          <w:rFonts w:ascii="Times New Roman" w:eastAsia="Times New Roman" w:hAnsi="Times New Roman" w:cs="Times New Roman"/>
+          <w:sz w:val="24"/>
+          <w:szCs w:val="24"/>
+          <w:lang w:eastAsia="ru-RU"/>
+        </w:rPr>
+        <w:t xml:space="preserve"> </w:t>
+      </w:r>
+      <w:r>
+        <w:rPr>
+          <w:rFonts w:ascii="Times New Roman" w:eastAsia="Times New Roman" w:hAnsi="Times New Roman" w:cs="Times New Roman"/>
+          <w:sz w:val="24"/>
+          <w:szCs w:val="24"/>
+          <w:lang w:val="ru-RU" w:eastAsia="ru-RU"/>
+        </w:rPr>
+        <w:t>2003</w:t>
+      </w:r>
+      <w:bookmarkStart w:id="0" w:name="_GoBack"/>
+      <w:bookmarkEnd w:id="0"/>
+      <w:r>
+        <w:rPr>
+          <w:rFonts w:ascii="Times New Roman" w:eastAsia="Times New Roman" w:hAnsi="Times New Roman" w:cs="Times New Roman"/>
+          <w:sz w:val="24"/>
+          <w:szCs w:val="24"/>
+          <w:lang w:val="ru-RU" w:eastAsia="ru-RU"/>
+        </w:rPr>
+        <w:t>.</w:t>
+      </w:r>
+      <w:r>
+        <w:rPr>
+          <w:rFonts w:ascii="Times New Roman" w:eastAsia="Times New Roman" w:hAnsi="Times New Roman" w:cs="Times New Roman"/>
+          <w:sz w:val="24"/>
+          <w:szCs w:val="24"/>
+          <w:lang w:eastAsia="ru-RU"/>
+        </w:rPr>
+        <w:t xml:space="preserve"> </w:t>
+      </w:r>
+      <w:r>
+        <w:rPr>
+          <w:rFonts w:ascii="Times New Roman" w:eastAsia="Times New Roman" w:hAnsi="Times New Roman" w:cs="Times New Roman"/>
+          <w:sz w:val="24"/>
+          <w:szCs w:val="24"/>
+          <w:lang w:val="ru-RU" w:eastAsia="ru-RU"/>
+        </w:rPr>
+        <w:t>–</w:t>
+      </w:r>
+      <w:r>
+        <w:rPr>
+          <w:rFonts w:ascii="Times New Roman" w:eastAsia="Times New Roman" w:hAnsi="Times New Roman" w:cs="Times New Roman"/>
+          <w:sz w:val="24"/>
+          <w:szCs w:val="24"/>
+          <w:lang w:eastAsia="ru-RU"/>
+        </w:rPr>
+        <w:t xml:space="preserve"> </w:t>
+      </w:r>
+      <w:r>
+        <w:rPr>
+          <w:rFonts w:ascii="Times New Roman" w:eastAsia="Times New Roman" w:hAnsi="Times New Roman" w:cs="Times New Roman"/>
+          <w:sz w:val="24"/>
+          <w:szCs w:val="24"/>
+          <w:lang w:val="ru-RU" w:eastAsia="ru-RU"/>
+        </w:rPr>
+        <w:t>644 с.</w:t>
       </w:r>
     </w:p>
     <w:p>
@@ -9401,7 +9533,25 @@
           <w:szCs w:val="24"/>
           <w:lang w:val="ru-RU" w:eastAsia="ru-RU"/>
         </w:rPr>
-        <w:t>Гарсия-Молина Г. Системы баз данных. Полный курс. [Текст]: Пер. с англ./ Г.Гарсия-Молина, Дж.Ульман, Дж.Уидом. – М.: Издательский дом „Вильямс”, 2003. – 1088 с.</w:t>
+        <w:t>Гарсия-Молина</w:t>
+      </w:r>
+      <w:r>
+        <w:rPr>
+          <w:rFonts w:ascii="Times New Roman" w:eastAsia="Times New Roman" w:hAnsi="Times New Roman" w:cs="Times New Roman"/>
+          <w:sz w:val="24"/>
+          <w:szCs w:val="24"/>
+          <w:lang w:eastAsia="ru-RU"/>
+        </w:rPr>
+        <w:t>,</w:t>
+      </w:r>
+      <w:r>
+        <w:rPr>
+          <w:rFonts w:ascii="Times New Roman" w:eastAsia="Times New Roman" w:hAnsi="Times New Roman" w:cs="Times New Roman"/>
+          <w:sz w:val="24"/>
+          <w:szCs w:val="24"/>
+          <w:lang w:val="ru-RU" w:eastAsia="ru-RU"/>
+        </w:rPr>
+        <w:t xml:space="preserve"> Г. Системы баз данных. Полный курс. [Текст]: Пер. с англ./ Г.Гарсия-Молина, Дж.Ульман, Дж.Уидом. – М.: Издательский дом „Вильямс”, 2003. – 1088 с.</w:t>
       </w:r>
     </w:p>
     <w:p>
@@ -9430,7 +9580,88 @@
           <w:szCs w:val="24"/>
           <w:lang w:val="ru-RU" w:eastAsia="ru-RU"/>
         </w:rPr>
-        <w:t>Кренке Д. Теория и практика построения баз данных. [Текст] / Д.Кренке - 8-е изд. – СПб.: Питер, 2003. – 800 с.</w:t>
+        <w:t>Кренке</w:t>
+      </w:r>
+      <w:r>
+        <w:rPr>
+          <w:rFonts w:ascii="Times New Roman" w:eastAsia="Times New Roman" w:hAnsi="Times New Roman" w:cs="Times New Roman"/>
+          <w:sz w:val="24"/>
+          <w:szCs w:val="24"/>
+          <w:lang w:eastAsia="ru-RU"/>
+        </w:rPr>
+        <w:t>,</w:t>
+      </w:r>
+      <w:r>
+        <w:rPr>
+          <w:rFonts w:ascii="Times New Roman" w:eastAsia="Times New Roman" w:hAnsi="Times New Roman" w:cs="Times New Roman"/>
+          <w:sz w:val="24"/>
+          <w:szCs w:val="24"/>
+          <w:lang w:val="ru-RU" w:eastAsia="ru-RU"/>
+        </w:rPr>
+        <w:t xml:space="preserve"> Д. Теория и практика построения баз данных. [Текст] / Д.</w:t>
+      </w:r>
+      <w:r>
+        <w:rPr>
+          <w:rFonts w:ascii="Times New Roman" w:eastAsia="Times New Roman" w:hAnsi="Times New Roman" w:cs="Times New Roman"/>
+          <w:sz w:val="24"/>
+          <w:szCs w:val="24"/>
+          <w:lang w:eastAsia="ru-RU"/>
+        </w:rPr>
+        <w:t xml:space="preserve"> </w:t>
+      </w:r>
+      <w:r>
+        <w:rPr>
+          <w:rFonts w:ascii="Times New Roman" w:eastAsia="Times New Roman" w:hAnsi="Times New Roman" w:cs="Times New Roman"/>
+          <w:sz w:val="24"/>
+          <w:szCs w:val="24"/>
+          <w:lang w:val="ru-RU" w:eastAsia="ru-RU"/>
+        </w:rPr>
+        <w:t xml:space="preserve">Кренке </w:t>
+      </w:r>
+      <w:r>
+        <w:rPr>
+          <w:rFonts w:ascii="Times New Roman" w:eastAsia="Times New Roman" w:hAnsi="Times New Roman" w:cs="Times New Roman"/>
+          <w:sz w:val="24"/>
+          <w:szCs w:val="24"/>
+          <w:lang w:eastAsia="ru-RU"/>
+        </w:rPr>
+        <w:t>–</w:t>
+      </w:r>
+      <w:r>
+        <w:rPr>
+          <w:rFonts w:ascii="Times New Roman" w:eastAsia="Times New Roman" w:hAnsi="Times New Roman" w:cs="Times New Roman"/>
+          <w:sz w:val="24"/>
+          <w:szCs w:val="24"/>
+          <w:lang w:val="ru-RU" w:eastAsia="ru-RU"/>
+        </w:rPr>
+        <w:t xml:space="preserve"> 8-е изд. </w:t>
+      </w:r>
+      <w:r>
+        <w:rPr>
+          <w:rFonts w:ascii="Times New Roman" w:eastAsia="Times New Roman" w:hAnsi="Times New Roman" w:cs="Times New Roman"/>
+          <w:sz w:val="24"/>
+          <w:szCs w:val="24"/>
+          <w:lang w:eastAsia="ru-RU"/>
+        </w:rPr>
+        <w:t>–</w:t>
+      </w:r>
+      <w:r>
+        <w:rPr>
+          <w:rFonts w:ascii="Times New Roman" w:eastAsia="Times New Roman" w:hAnsi="Times New Roman" w:cs="Times New Roman"/>
+          <w:sz w:val="24"/>
+          <w:szCs w:val="24"/>
+          <w:lang w:val="ru-RU" w:eastAsia="ru-RU"/>
+        </w:rPr>
+        <w:t xml:space="preserve"> СПб.: Питер, 2003. –</w:t>
+      </w:r>
+      <w:r>
+        <w:rPr>
+          <w:rFonts w:ascii="Times New Roman" w:eastAsia="Times New Roman" w:hAnsi="Times New Roman" w:cs="Times New Roman"/>
+          <w:sz w:val="24"/>
+          <w:szCs w:val="24"/>
+          <w:lang w:val="ru-RU" w:eastAsia="ru-RU"/>
+        </w:rPr>
+        <w:t xml:space="preserve"> 800 с.</w:t>
       </w:r>
     </w:p>
     <w:p>
@@ -9452,6 +9683,108 @@
           <w:lang w:val="ru-RU" w:eastAsia="ru-RU"/>
         </w:rPr>
       </w:pPr>
+      <w:r>
+        <w:rPr>
+          <w:rFonts w:ascii="Times New Roman" w:eastAsia="Times New Roman" w:hAnsi="Times New Roman" w:cs="Times New Roman"/>
+          <w:sz w:val="24"/>
+          <w:szCs w:val="24"/>
+          <w:lang w:val="ru-RU" w:eastAsia="ru-RU"/>
+        </w:rPr>
+        <w:t xml:space="preserve">Проектирование базы данных </w:t>
+      </w:r>
+      <w:r>
+        <w:rPr>
+          <w:rFonts w:ascii="Times New Roman" w:eastAsia="Times New Roman" w:hAnsi="Times New Roman" w:cs="Times New Roman"/>
+          <w:sz w:val="24"/>
+          <w:szCs w:val="24"/>
+          <w:lang w:eastAsia="ru-RU"/>
+        </w:rPr>
+        <w:t>[</w:t>
+      </w:r>
+      <w:r>
+        <w:rPr>
+          <w:rFonts w:ascii="Times New Roman" w:eastAsia="Times New Roman" w:hAnsi="Times New Roman" w:cs="Times New Roman"/>
+          <w:sz w:val="24"/>
+          <w:szCs w:val="24"/>
+          <w:lang w:val="ru-RU" w:eastAsia="ru-RU"/>
+        </w:rPr>
+        <w:t>Электронный ресурс</w:t>
+      </w:r>
+      <w:r>
+        <w:rPr>
+          <w:rFonts w:ascii="Times New Roman" w:eastAsia="Times New Roman" w:hAnsi="Times New Roman" w:cs="Times New Roman"/>
+          <w:sz w:val="24"/>
+          <w:szCs w:val="24"/>
+          <w:lang w:eastAsia="ru-RU"/>
+        </w:rPr>
+        <w:t>]</w:t>
+      </w:r>
+      <w:r>
+        <w:rPr>
+          <w:rFonts w:ascii="Times New Roman" w:eastAsia="Times New Roman" w:hAnsi="Times New Roman" w:cs="Times New Roman"/>
+          <w:sz w:val="24"/>
+          <w:szCs w:val="24"/>
+          <w:lang w:val="ru-RU" w:eastAsia="ru-RU"/>
+        </w:rPr>
+        <w:t xml:space="preserve"> </w:t>
+      </w:r>
+      <w:r>
+        <w:rPr>
+          <w:rFonts w:ascii="Times New Roman" w:eastAsia="Times New Roman" w:hAnsi="Times New Roman" w:cs="Times New Roman"/>
+          <w:sz w:val="24"/>
+          <w:szCs w:val="24"/>
+          <w:lang w:eastAsia="ru-RU"/>
+        </w:rPr>
+        <w:t>/</w:t>
+      </w:r>
+      <w:r>
+        <w:t xml:space="preserve"> </w:t>
+      </w:r>
+      <w:r>
+        <w:rPr>
+          <w:rFonts w:ascii="Times New Roman" w:eastAsia="Times New Roman" w:hAnsi="Times New Roman" w:cs="Times New Roman"/>
+          <w:sz w:val="24"/>
+          <w:szCs w:val="24"/>
+          <w:lang w:eastAsia="ru-RU"/>
+        </w:rPr>
+        <w:t>Strong Planet</w:t>
+      </w:r>
+      <w:r>
+        <w:rPr>
+          <w:rFonts w:ascii="Times New Roman" w:eastAsia="Times New Roman" w:hAnsi="Times New Roman" w:cs="Times New Roman"/>
+          <w:sz w:val="24"/>
+          <w:szCs w:val="24"/>
+          <w:lang w:val="ru-RU" w:eastAsia="ru-RU"/>
+        </w:rPr>
+        <w:t xml:space="preserve"> </w:t>
+      </w:r>
+      <w:r>
+        <w:rPr>
+          <w:rFonts w:ascii="Times New Roman" w:eastAsia="Times New Roman" w:hAnsi="Times New Roman" w:cs="Times New Roman"/>
+          <w:sz w:val="24"/>
+          <w:szCs w:val="24"/>
+          <w:lang w:val="ru-RU" w:eastAsia="ru-RU"/>
+        </w:rPr>
+        <w:t>–</w:t>
+      </w:r>
+      <w:r>
+        <w:rPr>
+          <w:rFonts w:ascii="Times New Roman" w:eastAsia="Times New Roman" w:hAnsi="Times New Roman" w:cs="Times New Roman"/>
+          <w:sz w:val="24"/>
+          <w:szCs w:val="24"/>
+          <w:lang w:val="ru-RU" w:eastAsia="ru-RU"/>
+        </w:rPr>
+        <w:t xml:space="preserve"> Режим доступа: </w:t>
+      </w:r>
+      <w:r>
+        <w:rPr>
+          <w:rFonts w:ascii="Times New Roman" w:eastAsia="Times New Roman" w:hAnsi="Times New Roman" w:cs="Times New Roman"/>
+          <w:sz w:val="24"/>
+          <w:szCs w:val="24"/>
+          <w:lang w:eastAsia="ru-RU"/>
+        </w:rPr>
+        <w:t xml:space="preserve">www/  URL: </w:t>
+      </w:r>
       <w:hyperlink r:id="rId19" w:history="1">
         <w:r>
           <w:rPr>
@@ -9468,6 +9801,83 @@
     </w:p>
     <w:p>
       <w:pPr>
+        <w:pStyle w:val="aa"/>
+        <w:spacing w:after="0" w:line="360" w:lineRule="auto"/>
+        <w:ind w:left="1069"/>
+        <w:jc w:val="both"/>
+        <w:rPr>
+          <w:rFonts w:ascii="Times New Roman" w:eastAsia="Times New Roman" w:hAnsi="Times New Roman" w:cs="Times New Roman"/>
+          <w:sz w:val="24"/>
+          <w:szCs w:val="24"/>
+          <w:lang w:eastAsia="ru-RU"/>
+        </w:rPr>
+      </w:pPr>
+      <w:r>
+        <w:rPr>
+          <w:rFonts w:ascii="Times New Roman" w:eastAsia="Times New Roman" w:hAnsi="Times New Roman" w:cs="Times New Roman"/>
+          <w:sz w:val="24"/>
+          <w:szCs w:val="24"/>
+          <w:lang w:val="ru-RU" w:eastAsia="ru-RU"/>
+        </w:rPr>
+        <w:t>–</w:t>
+      </w:r>
+      <w:r>
+        <w:rPr>
+          <w:rFonts w:ascii="Times New Roman" w:eastAsia="Times New Roman" w:hAnsi="Times New Roman" w:cs="Times New Roman"/>
+          <w:sz w:val="24"/>
+          <w:szCs w:val="24"/>
+          <w:lang w:eastAsia="ru-RU"/>
+        </w:rPr>
+        <w:t xml:space="preserve"> </w:t>
+      </w:r>
+      <w:r>
+        <w:rPr>
+          <w:rFonts w:ascii="Times New Roman" w:eastAsia="Times New Roman" w:hAnsi="Times New Roman" w:cs="Times New Roman"/>
+          <w:sz w:val="24"/>
+          <w:szCs w:val="24"/>
+          <w:lang w:eastAsia="ru-RU"/>
+        </w:rPr>
+        <w:t>5</w:t>
+      </w:r>
+      <w:r>
+        <w:rPr>
+          <w:rFonts w:ascii="Times New Roman" w:eastAsia="Times New Roman" w:hAnsi="Times New Roman" w:cs="Times New Roman"/>
+          <w:sz w:val="24"/>
+          <w:szCs w:val="24"/>
+          <w:lang w:eastAsia="ru-RU"/>
+        </w:rPr>
+        <w:t xml:space="preserve">.05.2015 </w:t>
+      </w:r>
+      <w:r>
+        <w:rPr>
+          <w:rFonts w:ascii="Times New Roman" w:eastAsia="Times New Roman" w:hAnsi="Times New Roman" w:cs="Times New Roman"/>
+          <w:sz w:val="24"/>
+          <w:szCs w:val="24"/>
+          <w:lang w:val="ru-RU" w:eastAsia="ru-RU"/>
+        </w:rPr>
+        <w:t xml:space="preserve">г. </w:t>
+      </w:r>
+      <w:r>
+        <w:rPr>
+          <w:rFonts w:ascii="Times New Roman" w:eastAsia="Times New Roman" w:hAnsi="Times New Roman" w:cs="Times New Roman"/>
+          <w:sz w:val="24"/>
+          <w:szCs w:val="24"/>
+          <w:lang w:val="ru-RU" w:eastAsia="ru-RU"/>
+        </w:rPr>
+        <w:t>–</w:t>
+      </w:r>
+      <w:r>
+        <w:rPr>
+          <w:rFonts w:ascii="Times New Roman" w:eastAsia="Times New Roman" w:hAnsi="Times New Roman" w:cs="Times New Roman"/>
+          <w:sz w:val="24"/>
+          <w:szCs w:val="24"/>
+          <w:lang w:val="ru-RU" w:eastAsia="ru-RU"/>
+        </w:rPr>
+        <w:t xml:space="preserve"> Загл. с экрана.</w:t>
+      </w:r>
+    </w:p>
+    <w:p>
+      <w:pPr>
         <w:numPr>
           <w:ilvl w:val="0"/>
           <w:numId w:val="9"/>
@@ -9482,18 +9892,161 @@
           <w:rFonts w:ascii="Times New Roman" w:eastAsia="Times New Roman" w:hAnsi="Times New Roman" w:cs="Times New Roman"/>
           <w:sz w:val="24"/>
           <w:szCs w:val="24"/>
-          <w:lang w:val="ru-RU" w:eastAsia="ru-RU"/>
-        </w:rPr>
-      </w:pPr>
-      <w:r>
-        <w:rPr>
-          <w:rFonts w:ascii="Times New Roman" w:eastAsia="Times New Roman" w:hAnsi="Times New Roman" w:cs="Times New Roman"/>
-          <w:color w:val="000000"/>
-          <w:sz w:val="24"/>
-          <w:szCs w:val="24"/>
-          <w:lang w:val="ru-RU" w:eastAsia="ru-RU"/>
-        </w:rPr>
-        <w:t>Герберт Шилдт "C# 4.0. Полное руководство".</w:t>
+          <w:lang w:eastAsia="ru-RU"/>
+        </w:rPr>
+      </w:pPr>
+      <w:r>
+        <w:rPr>
+          <w:rFonts w:ascii="Times New Roman" w:eastAsia="Times New Roman" w:hAnsi="Times New Roman" w:cs="Times New Roman"/>
+          <w:sz w:val="24"/>
+          <w:szCs w:val="24"/>
+          <w:lang w:eastAsia="ru-RU"/>
+        </w:rPr>
+        <w:t xml:space="preserve">Spring Framework </w:t>
+      </w:r>
+      <w:r>
+        <w:rPr>
+          <w:rFonts w:ascii="Times New Roman" w:eastAsia="Times New Roman" w:hAnsi="Times New Roman" w:cs="Times New Roman"/>
+          <w:sz w:val="24"/>
+          <w:szCs w:val="24"/>
+          <w:lang w:eastAsia="ru-RU"/>
+        </w:rPr>
+        <w:t>[</w:t>
+      </w:r>
+      <w:r>
+        <w:rPr>
+          <w:rFonts w:ascii="Times New Roman" w:eastAsia="Times New Roman" w:hAnsi="Times New Roman" w:cs="Times New Roman"/>
+          <w:sz w:val="24"/>
+          <w:szCs w:val="24"/>
+          <w:lang w:val="ru-RU" w:eastAsia="ru-RU"/>
+        </w:rPr>
+        <w:t>Электронный ресурс</w:t>
+      </w:r>
+      <w:r>
+        <w:rPr>
+          <w:rFonts w:ascii="Times New Roman" w:eastAsia="Times New Roman" w:hAnsi="Times New Roman" w:cs="Times New Roman"/>
+          <w:sz w:val="24"/>
+          <w:szCs w:val="24"/>
+          <w:lang w:eastAsia="ru-RU"/>
+        </w:rPr>
+        <w:t>]</w:t>
+      </w:r>
+      <w:r>
+        <w:rPr>
+          <w:rFonts w:ascii="Times New Roman" w:eastAsia="Times New Roman" w:hAnsi="Times New Roman" w:cs="Times New Roman"/>
+          <w:sz w:val="24"/>
+          <w:szCs w:val="24"/>
+          <w:lang w:val="ru-RU" w:eastAsia="ru-RU"/>
+        </w:rPr>
+        <w:t xml:space="preserve"> </w:t>
+      </w:r>
+      <w:r>
+        <w:rPr>
+          <w:rFonts w:ascii="Times New Roman" w:eastAsia="Times New Roman" w:hAnsi="Times New Roman" w:cs="Times New Roman"/>
+          <w:sz w:val="24"/>
+          <w:szCs w:val="24"/>
+          <w:lang w:eastAsia="ru-RU"/>
+        </w:rPr>
+        <w:t>/</w:t>
+      </w:r>
+      <w:r>
+        <w:t xml:space="preserve"> </w:t>
+      </w:r>
+      <w:r>
+        <w:rPr>
+          <w:rFonts w:ascii="Times New Roman" w:eastAsia="Times New Roman" w:hAnsi="Times New Roman" w:cs="Times New Roman"/>
+          <w:sz w:val="24"/>
+          <w:szCs w:val="24"/>
+          <w:lang w:eastAsia="ru-RU"/>
+        </w:rPr>
+        <w:t>Wikipedia</w:t>
+      </w:r>
+      <w:r>
+        <w:rPr>
+          <w:rFonts w:ascii="Times New Roman" w:eastAsia="Times New Roman" w:hAnsi="Times New Roman" w:cs="Times New Roman"/>
+          <w:sz w:val="24"/>
+          <w:szCs w:val="24"/>
+          <w:lang w:val="ru-RU" w:eastAsia="ru-RU"/>
+        </w:rPr>
+        <w:t xml:space="preserve"> – Режим доступа: </w:t>
+      </w:r>
+      <w:r>
+        <w:rPr>
+          <w:rFonts w:ascii="Times New Roman" w:eastAsia="Times New Roman" w:hAnsi="Times New Roman" w:cs="Times New Roman"/>
+          <w:sz w:val="24"/>
+          <w:szCs w:val="24"/>
+          <w:lang w:eastAsia="ru-RU"/>
+        </w:rPr>
+        <w:t>www/  URL:</w:t>
+      </w:r>
+      <w:r>
+        <w:rPr>
+          <w:rFonts w:ascii="Times New Roman" w:eastAsia="Times New Roman" w:hAnsi="Times New Roman" w:cs="Times New Roman"/>
+          <w:sz w:val="24"/>
+          <w:szCs w:val="24"/>
+          <w:lang w:eastAsia="ru-RU"/>
+        </w:rPr>
+        <w:t xml:space="preserve"> </w:t>
+      </w:r>
+      <w:hyperlink r:id="rId20" w:history="1">
+        <w:r>
+          <w:rPr>
+            <w:rStyle w:val="a8"/>
+            <w:rFonts w:ascii="Times New Roman" w:eastAsia="Times New Roman" w:hAnsi="Times New Roman" w:cs="Times New Roman"/>
+            <w:sz w:val="24"/>
+            <w:szCs w:val="24"/>
+            <w:lang w:eastAsia="ru-RU"/>
+          </w:rPr>
+          <w:t>https://ru.wikipedia.org/wiki/Spring_Framework</w:t>
+        </w:r>
+      </w:hyperlink>
+      <w:r>
+        <w:t xml:space="preserve"> </w:t>
+      </w:r>
+      <w:r>
+        <w:rPr>
+          <w:rFonts w:ascii="Times New Roman" w:eastAsia="Times New Roman" w:hAnsi="Times New Roman" w:cs="Times New Roman"/>
+          <w:sz w:val="24"/>
+          <w:szCs w:val="24"/>
+          <w:lang w:val="ru-RU" w:eastAsia="ru-RU"/>
+        </w:rPr>
+        <w:t>–</w:t>
+      </w:r>
+      <w:r>
+        <w:rPr>
+          <w:rFonts w:ascii="Times New Roman" w:eastAsia="Times New Roman" w:hAnsi="Times New Roman" w:cs="Times New Roman"/>
+          <w:sz w:val="24"/>
+          <w:szCs w:val="24"/>
+          <w:lang w:eastAsia="ru-RU"/>
+        </w:rPr>
+        <w:t xml:space="preserve"> </w:t>
+      </w:r>
+      <w:r>
+        <w:rPr>
+          <w:rFonts w:ascii="Times New Roman" w:eastAsia="Times New Roman" w:hAnsi="Times New Roman" w:cs="Times New Roman"/>
+          <w:sz w:val="24"/>
+          <w:szCs w:val="24"/>
+          <w:lang w:eastAsia="ru-RU"/>
+        </w:rPr>
+        <w:t>3</w:t>
+      </w:r>
+      <w:r>
+        <w:rPr>
+          <w:rFonts w:ascii="Times New Roman" w:eastAsia="Times New Roman" w:hAnsi="Times New Roman" w:cs="Times New Roman"/>
+          <w:sz w:val="24"/>
+          <w:szCs w:val="24"/>
+          <w:lang w:eastAsia="ru-RU"/>
+        </w:rPr>
+        <w:t xml:space="preserve">.05.2015 </w:t>
+      </w:r>
+      <w:r>
+        <w:rPr>
+          <w:rFonts w:ascii="Times New Roman" w:eastAsia="Times New Roman" w:hAnsi="Times New Roman" w:cs="Times New Roman"/>
+          <w:sz w:val="24"/>
+          <w:szCs w:val="24"/>
+          <w:lang w:val="ru-RU" w:eastAsia="ru-RU"/>
+        </w:rPr>
+        <w:t>г. – Загл. с экрана.</w:t>
       </w:r>
     </w:p>
     <w:p>
@@ -9512,10 +10065,103 @@
           <w:rFonts w:ascii="Times New Roman" w:eastAsia="Times New Roman" w:hAnsi="Times New Roman" w:cs="Times New Roman"/>
           <w:sz w:val="24"/>
           <w:szCs w:val="24"/>
-          <w:lang w:val="ru-RU" w:eastAsia="ru-RU"/>
-        </w:rPr>
-      </w:pPr>
-      <w:hyperlink r:id="rId20" w:history="1">
+          <w:lang w:eastAsia="ru-RU"/>
+        </w:rPr>
+      </w:pPr>
+      <w:r>
+        <w:rPr>
+          <w:rFonts w:ascii="Times New Roman" w:eastAsia="Times New Roman" w:hAnsi="Times New Roman" w:cs="Times New Roman"/>
+          <w:sz w:val="24"/>
+          <w:szCs w:val="24"/>
+          <w:lang w:eastAsia="ru-RU"/>
+        </w:rPr>
+        <w:t>MSDN</w:t>
+      </w:r>
+      <w:r>
+        <w:rPr>
+          <w:rFonts w:ascii="Times New Roman" w:eastAsia="Times New Roman" w:hAnsi="Times New Roman" w:cs="Times New Roman"/>
+          <w:sz w:val="24"/>
+          <w:szCs w:val="24"/>
+          <w:lang w:val="ru-RU" w:eastAsia="ru-RU"/>
+        </w:rPr>
+        <w:t xml:space="preserve"> </w:t>
+      </w:r>
+      <w:r>
+        <w:rPr>
+          <w:rFonts w:ascii="Times New Roman" w:eastAsia="Times New Roman" w:hAnsi="Times New Roman" w:cs="Times New Roman"/>
+          <w:sz w:val="24"/>
+          <w:szCs w:val="24"/>
+          <w:lang w:eastAsia="ru-RU"/>
+        </w:rPr>
+        <w:t>[</w:t>
+      </w:r>
+      <w:r>
+        <w:rPr>
+          <w:rFonts w:ascii="Times New Roman" w:eastAsia="Times New Roman" w:hAnsi="Times New Roman" w:cs="Times New Roman"/>
+          <w:sz w:val="24"/>
+          <w:szCs w:val="24"/>
+          <w:lang w:val="ru-RU" w:eastAsia="ru-RU"/>
+        </w:rPr>
+        <w:t>Электронный ресурс</w:t>
+      </w:r>
+      <w:r>
+        <w:rPr>
+          <w:rFonts w:ascii="Times New Roman" w:eastAsia="Times New Roman" w:hAnsi="Times New Roman" w:cs="Times New Roman"/>
+          <w:sz w:val="24"/>
+          <w:szCs w:val="24"/>
+          <w:lang w:eastAsia="ru-RU"/>
+        </w:rPr>
+        <w:t>]</w:t>
+      </w:r>
+      <w:r>
+        <w:rPr>
+          <w:rFonts w:ascii="Times New Roman" w:eastAsia="Times New Roman" w:hAnsi="Times New Roman" w:cs="Times New Roman"/>
+          <w:sz w:val="24"/>
+          <w:szCs w:val="24"/>
+          <w:lang w:val="ru-RU" w:eastAsia="ru-RU"/>
+        </w:rPr>
+        <w:t xml:space="preserve"> </w:t>
+      </w:r>
+      <w:r>
+        <w:rPr>
+          <w:rFonts w:ascii="Times New Roman" w:eastAsia="Times New Roman" w:hAnsi="Times New Roman" w:cs="Times New Roman"/>
+          <w:sz w:val="24"/>
+          <w:szCs w:val="24"/>
+          <w:lang w:eastAsia="ru-RU"/>
+        </w:rPr>
+        <w:t>/</w:t>
+      </w:r>
+      <w:r>
+        <w:t xml:space="preserve"> </w:t>
+      </w:r>
+      <w:r>
+        <w:rPr>
+          <w:rFonts w:ascii="Times New Roman" w:eastAsia="Times New Roman" w:hAnsi="Times New Roman" w:cs="Times New Roman"/>
+          <w:sz w:val="24"/>
+          <w:szCs w:val="24"/>
+          <w:lang w:eastAsia="ru-RU"/>
+        </w:rPr>
+        <w:t>Microsoft inc.</w:t>
+      </w:r>
+      <w:r>
+        <w:rPr>
+          <w:rFonts w:ascii="Times New Roman" w:eastAsia="Times New Roman" w:hAnsi="Times New Roman" w:cs="Times New Roman"/>
+          <w:sz w:val="24"/>
+          <w:szCs w:val="24"/>
+          <w:lang w:val="ru-RU" w:eastAsia="ru-RU"/>
+        </w:rPr>
+        <w:t xml:space="preserve"> – Режим доступа: </w:t>
+      </w:r>
+      <w:r>
+        <w:rPr>
+          <w:rFonts w:ascii="Times New Roman" w:eastAsia="Times New Roman" w:hAnsi="Times New Roman" w:cs="Times New Roman"/>
+          <w:sz w:val="24"/>
+          <w:szCs w:val="24"/>
+          <w:lang w:eastAsia="ru-RU"/>
+        </w:rPr>
+        <w:t xml:space="preserve">www/  URL: </w:t>
+      </w:r>
+      <w:hyperlink r:id="rId21" w:history="1">
         <w:r>
           <w:rPr>
             <w:rFonts w:ascii="Times New Roman" w:eastAsia="Times New Roman" w:hAnsi="Times New Roman" w:cs="Times New Roman"/>
@@ -9525,9 +10171,86 @@
             <w:u w:val="single"/>
             <w:lang w:val="ru-RU" w:eastAsia="ru-RU"/>
           </w:rPr>
-          <w:t>http://msdn.microsoft.com</w:t>
+          <w:t>http://msdn.</w:t>
+        </w:r>
+        <w:r>
+          <w:rPr>
+            <w:rFonts w:ascii="Times New Roman" w:eastAsia="Times New Roman" w:hAnsi="Times New Roman" w:cs="Times New Roman"/>
+            <w:color w:val="0000FF"/>
+            <w:sz w:val="24"/>
+            <w:szCs w:val="24"/>
+            <w:u w:val="single"/>
+            <w:lang w:val="ru-RU" w:eastAsia="ru-RU"/>
+          </w:rPr>
+          <w:t>m</w:t>
+        </w:r>
+        <w:r>
+          <w:rPr>
+            <w:rFonts w:ascii="Times New Roman" w:eastAsia="Times New Roman" w:hAnsi="Times New Roman" w:cs="Times New Roman"/>
+            <w:color w:val="0000FF"/>
+            <w:sz w:val="24"/>
+            <w:szCs w:val="24"/>
+            <w:u w:val="single"/>
+            <w:lang w:val="ru-RU" w:eastAsia="ru-RU"/>
+          </w:rPr>
+          <w:t>icrosoft.com</w:t>
         </w:r>
       </w:hyperlink>
+      <w:r>
+        <w:rPr>
+          <w:rFonts w:ascii="Times New Roman" w:eastAsia="Times New Roman" w:hAnsi="Times New Roman" w:cs="Times New Roman"/>
+          <w:color w:val="0000FF"/>
+          <w:sz w:val="24"/>
+          <w:szCs w:val="24"/>
+          <w:lang w:val="ru-RU" w:eastAsia="ru-RU"/>
+        </w:rPr>
+        <w:t xml:space="preserve"> </w:t>
+      </w:r>
+      <w:r>
+        <w:rPr>
+          <w:rFonts w:ascii="Times New Roman" w:eastAsia="Times New Roman" w:hAnsi="Times New Roman" w:cs="Times New Roman"/>
+          <w:sz w:val="24"/>
+          <w:szCs w:val="24"/>
+          <w:lang w:val="ru-RU" w:eastAsia="ru-RU"/>
+        </w:rPr>
+        <w:t>–</w:t>
+      </w:r>
+      <w:r>
+        <w:rPr>
+          <w:rFonts w:ascii="Times New Roman" w:eastAsia="Times New Roman" w:hAnsi="Times New Roman" w:cs="Times New Roman"/>
+          <w:sz w:val="24"/>
+          <w:szCs w:val="24"/>
+          <w:lang w:eastAsia="ru-RU"/>
+        </w:rPr>
+        <w:t xml:space="preserve"> </w:t>
+      </w:r>
+      <w:r>
+        <w:rPr>
+          <w:rFonts w:ascii="Times New Roman" w:eastAsia="Times New Roman" w:hAnsi="Times New Roman" w:cs="Times New Roman"/>
+          <w:sz w:val="24"/>
+          <w:szCs w:val="24"/>
+          <w:lang w:eastAsia="ru-RU"/>
+        </w:rPr>
+        <w:t>15</w:t>
+      </w:r>
+      <w:r>
+        <w:rPr>
+          <w:rFonts w:ascii="Times New Roman" w:eastAsia="Times New Roman" w:hAnsi="Times New Roman" w:cs="Times New Roman"/>
+          <w:sz w:val="24"/>
+          <w:szCs w:val="24"/>
+          <w:lang w:eastAsia="ru-RU"/>
+        </w:rPr>
+        <w:t xml:space="preserve">.05.2015 </w:t>
+      </w:r>
+      <w:r>
+        <w:rPr>
+          <w:rFonts w:ascii="Times New Roman" w:eastAsia="Times New Roman" w:hAnsi="Times New Roman" w:cs="Times New Roman"/>
+          <w:sz w:val="24"/>
+          <w:szCs w:val="24"/>
+          <w:lang w:val="ru-RU" w:eastAsia="ru-RU"/>
+        </w:rPr>
+        <w:t>г. – Загл. с экрана.</w:t>
+      </w:r>
     </w:p>
     <w:p>
       <w:pPr>
@@ -9553,14 +10276,187 @@
           <w:rFonts w:ascii="Times New Roman" w:eastAsia="Times New Roman" w:hAnsi="Times New Roman" w:cs="Times New Roman"/>
           <w:sz w:val="24"/>
           <w:szCs w:val="24"/>
-          <w:lang w:val="ru-RU" w:eastAsia="ru-RU"/>
-        </w:rPr>
-        <w:t>http://stackoverflow.com/</w:t>
-      </w:r>
-    </w:p>
-    <w:p/>
+          <w:lang w:eastAsia="ru-RU"/>
+        </w:rPr>
+        <w:t>Stack Overflow</w:t>
+      </w:r>
+      <w:r>
+        <w:rPr>
+          <w:rFonts w:ascii="Times New Roman" w:eastAsia="Times New Roman" w:hAnsi="Times New Roman" w:cs="Times New Roman"/>
+          <w:sz w:val="24"/>
+          <w:szCs w:val="24"/>
+          <w:lang w:val="ru-RU" w:eastAsia="ru-RU"/>
+        </w:rPr>
+        <w:t xml:space="preserve"> </w:t>
+      </w:r>
+      <w:r>
+        <w:rPr>
+          <w:rFonts w:ascii="Times New Roman" w:eastAsia="Times New Roman" w:hAnsi="Times New Roman" w:cs="Times New Roman"/>
+          <w:sz w:val="24"/>
+          <w:szCs w:val="24"/>
+          <w:lang w:eastAsia="ru-RU"/>
+        </w:rPr>
+        <w:t>[</w:t>
+      </w:r>
+      <w:r>
+        <w:rPr>
+          <w:rFonts w:ascii="Times New Roman" w:eastAsia="Times New Roman" w:hAnsi="Times New Roman" w:cs="Times New Roman"/>
+          <w:sz w:val="24"/>
+          <w:szCs w:val="24"/>
+          <w:lang w:val="ru-RU" w:eastAsia="ru-RU"/>
+        </w:rPr>
+        <w:t>Электронный ресурс</w:t>
+      </w:r>
+      <w:r>
+        <w:rPr>
+          <w:rFonts w:ascii="Times New Roman" w:eastAsia="Times New Roman" w:hAnsi="Times New Roman" w:cs="Times New Roman"/>
+          <w:sz w:val="24"/>
+          <w:szCs w:val="24"/>
+          <w:lang w:eastAsia="ru-RU"/>
+        </w:rPr>
+        <w:t>]</w:t>
+      </w:r>
+      <w:r>
+        <w:rPr>
+          <w:rFonts w:ascii="Times New Roman" w:eastAsia="Times New Roman" w:hAnsi="Times New Roman" w:cs="Times New Roman"/>
+          <w:sz w:val="24"/>
+          <w:szCs w:val="24"/>
+          <w:lang w:val="ru-RU" w:eastAsia="ru-RU"/>
+        </w:rPr>
+        <w:t xml:space="preserve"> </w:t>
+      </w:r>
+      <w:r>
+        <w:rPr>
+          <w:rFonts w:ascii="Times New Roman" w:eastAsia="Times New Roman" w:hAnsi="Times New Roman" w:cs="Times New Roman"/>
+          <w:sz w:val="24"/>
+          <w:szCs w:val="24"/>
+          <w:lang w:eastAsia="ru-RU"/>
+        </w:rPr>
+        <w:t>/</w:t>
+      </w:r>
+      <w:r>
+        <w:rPr>
+          <w:rFonts w:ascii="Times New Roman" w:eastAsia="Times New Roman" w:hAnsi="Times New Roman" w:cs="Times New Roman"/>
+          <w:sz w:val="24"/>
+          <w:szCs w:val="24"/>
+          <w:lang w:eastAsia="ru-RU"/>
+        </w:rPr>
+        <w:t xml:space="preserve"> </w:t>
+      </w:r>
+      <w:r>
+        <w:rPr>
+          <w:rFonts w:ascii="Times New Roman" w:eastAsia="Times New Roman" w:hAnsi="Times New Roman" w:cs="Times New Roman"/>
+          <w:sz w:val="24"/>
+          <w:szCs w:val="24"/>
+          <w:lang w:eastAsia="ru-RU"/>
+        </w:rPr>
+        <w:t xml:space="preserve"> </w:t>
+      </w:r>
+      <w:r>
+        <w:rPr>
+          <w:rFonts w:ascii="Times New Roman" w:eastAsia="Times New Roman" w:hAnsi="Times New Roman" w:cs="Times New Roman"/>
+          <w:sz w:val="24"/>
+          <w:szCs w:val="24"/>
+          <w:lang w:eastAsia="ru-RU"/>
+        </w:rPr>
+        <w:t>stack exchange inc</w:t>
+      </w:r>
+      <w:r>
+        <w:rPr>
+          <w:rFonts w:ascii="Times New Roman" w:eastAsia="Times New Roman" w:hAnsi="Times New Roman" w:cs="Times New Roman"/>
+          <w:sz w:val="24"/>
+          <w:szCs w:val="24"/>
+          <w:lang w:eastAsia="ru-RU"/>
+        </w:rPr>
+        <w:t xml:space="preserve">. </w:t>
+      </w:r>
+      <w:r>
+        <w:rPr>
+          <w:rFonts w:ascii="Times New Roman" w:eastAsia="Times New Roman" w:hAnsi="Times New Roman" w:cs="Times New Roman"/>
+          <w:sz w:val="24"/>
+          <w:szCs w:val="24"/>
+          <w:lang w:val="ru-RU" w:eastAsia="ru-RU"/>
+        </w:rPr>
+        <w:t xml:space="preserve">– Режим доступа: </w:t>
+      </w:r>
+      <w:r>
+        <w:rPr>
+          <w:rFonts w:ascii="Times New Roman" w:eastAsia="Times New Roman" w:hAnsi="Times New Roman" w:cs="Times New Roman"/>
+          <w:sz w:val="24"/>
+          <w:szCs w:val="24"/>
+          <w:lang w:eastAsia="ru-RU"/>
+        </w:rPr>
+        <w:t xml:space="preserve">www/  URL: </w:t>
+      </w:r>
+      <w:hyperlink r:id="rId22" w:history="1">
+        <w:r>
+          <w:rPr>
+            <w:rStyle w:val="a8"/>
+            <w:rFonts w:ascii="Times New Roman" w:eastAsia="Times New Roman" w:hAnsi="Times New Roman" w:cs="Times New Roman"/>
+            <w:sz w:val="24"/>
+            <w:szCs w:val="24"/>
+            <w:lang w:val="ru-RU" w:eastAsia="ru-RU"/>
+          </w:rPr>
+          <w:t>http://stackoverflow.com/</w:t>
+        </w:r>
+      </w:hyperlink>
+      <w:r>
+        <w:rPr>
+          <w:rFonts w:ascii="Times New Roman" w:eastAsia="Times New Roman" w:hAnsi="Times New Roman" w:cs="Times New Roman"/>
+          <w:sz w:val="24"/>
+          <w:szCs w:val="24"/>
+          <w:lang w:eastAsia="ru-RU"/>
+        </w:rPr>
+        <w:t xml:space="preserve"> </w:t>
+      </w:r>
+      <w:r>
+        <w:rPr>
+          <w:rFonts w:ascii="Times New Roman" w:eastAsia="Times New Roman" w:hAnsi="Times New Roman" w:cs="Times New Roman"/>
+          <w:sz w:val="24"/>
+          <w:szCs w:val="24"/>
+          <w:lang w:val="ru-RU" w:eastAsia="ru-RU"/>
+        </w:rPr>
+        <w:t>–</w:t>
+      </w:r>
+      <w:r>
+        <w:rPr>
+          <w:rFonts w:ascii="Times New Roman" w:eastAsia="Times New Roman" w:hAnsi="Times New Roman" w:cs="Times New Roman"/>
+          <w:sz w:val="24"/>
+          <w:szCs w:val="24"/>
+          <w:lang w:eastAsia="ru-RU"/>
+        </w:rPr>
+        <w:t xml:space="preserve"> </w:t>
+      </w:r>
+      <w:r>
+        <w:rPr>
+          <w:rFonts w:ascii="Times New Roman" w:eastAsia="Times New Roman" w:hAnsi="Times New Roman" w:cs="Times New Roman"/>
+          <w:sz w:val="24"/>
+          <w:szCs w:val="24"/>
+          <w:lang w:eastAsia="ru-RU"/>
+        </w:rPr>
+        <w:t>1</w:t>
+      </w:r>
+      <w:r>
+        <w:rPr>
+          <w:rFonts w:ascii="Times New Roman" w:eastAsia="Times New Roman" w:hAnsi="Times New Roman" w:cs="Times New Roman"/>
+          <w:sz w:val="24"/>
+          <w:szCs w:val="24"/>
+          <w:lang w:eastAsia="ru-RU"/>
+        </w:rPr>
+        <w:t xml:space="preserve">.05.2015 </w:t>
+      </w:r>
+      <w:r>
+        <w:rPr>
+          <w:rFonts w:ascii="Times New Roman" w:eastAsia="Times New Roman" w:hAnsi="Times New Roman" w:cs="Times New Roman"/>
+          <w:sz w:val="24"/>
+          <w:szCs w:val="24"/>
+          <w:lang w:val="ru-RU" w:eastAsia="ru-RU"/>
+        </w:rPr>
+        <w:t>г. – Загл. с экрана.</w:t>
+      </w:r>
+    </w:p>
     <w:sectPr>
-      <w:headerReference w:type="default" r:id="rId21"/>
+      <w:headerReference w:type="default" r:id="rId23"/>
       <w:pgSz w:w="11906" w:h="16838"/>
       <w:pgMar w:top="1134" w:right="850" w:bottom="1134" w:left="1701" w:header="708" w:footer="708" w:gutter="0"/>
       <w:pgNumType w:start="5"/>
@@ -11815,6 +12711,7 @@
   <w:style w:type="character" w:default="1" w:styleId="a0">
     <w:name w:val="Default Paragraph Font"/>
     <w:uiPriority w:val="1"/>
+    <w:semiHidden/>
     <w:unhideWhenUsed/>
   </w:style>
   <w:style w:type="table" w:default="1" w:styleId="a1">

</xml_diff>